<commit_message>
update to åpne saker
</commit_message>
<xml_diff>
--- a/Work/bugreports/apne_saker_220918.docx
+++ b/Work/bugreports/apne_saker_220918.docx
@@ -18,7 +18,21 @@
         <w:rPr>
           <w:lang w:val="nb-NO"/>
         </w:rPr>
-        <w:t xml:space="preserve"> (oppdatert etter testing mot version 0.</w:t>
+        <w:t xml:space="preserve"> (oppdatert etter testing mot </w:t>
+      </w:r>
+      <w:proofErr w:type="spellStart"/>
+      <w:r>
+        <w:rPr>
+          <w:lang w:val="nb-NO"/>
+        </w:rPr>
+        <w:t>version</w:t>
+      </w:r>
+      <w:proofErr w:type="spellEnd"/>
+      <w:r>
+        <w:rPr>
+          <w:lang w:val="nb-NO"/>
+        </w:rPr>
+        <w:t xml:space="preserve"> 0.</w:t>
       </w:r>
       <w:r>
         <w:rPr>
@@ -73,30 +87,20 @@
         <w:rPr>
           <w:lang w:val="nb-NO"/>
         </w:rPr>
-        <w:t>indows 10 (datasett oversendt tidligere)</w:t>
-      </w:r>
-      <w:r>
-        <w:rPr>
-          <w:lang w:val="nb-NO"/>
-        </w:rPr>
-        <w:br/>
-      </w:r>
-      <w:r>
-        <w:rPr>
-          <w:i/>
-          <w:lang w:val="nb-NO"/>
-        </w:rPr>
-        <w:t>ikke testet mot version 0.8 enda</w:t>
-      </w:r>
-      <w:r>
-        <w:rPr>
-          <w:i/>
-          <w:lang w:val="nb-NO"/>
-        </w:rPr>
-        <w:t>, renskriv etter windowstesting på mandag.</w:t>
-      </w:r>
-      <w:bookmarkStart w:id="0" w:name="_GoBack"/>
-      <w:bookmarkEnd w:id="0"/>
+        <w:t xml:space="preserve">indows 10 (datasett oversendt </w:t>
+      </w:r>
+      <w:r>
+        <w:rPr>
+          <w:lang w:val="nb-NO"/>
+        </w:rPr>
+        <w:t>separat</w:t>
+      </w:r>
+      <w:r>
+        <w:rPr>
+          <w:lang w:val="nb-NO"/>
+        </w:rPr>
+        <w:t>)</w:t>
+      </w:r>
     </w:p>
     <w:p>
       <w:pPr>
@@ -113,7 +117,21 @@
         <w:rPr>
           <w:lang w:val="nb-NO"/>
         </w:rPr>
-        <w:t>Problemer med mellomrom i filnavn (testet på mac, eksempelsett ikke opparbeidet):</w:t>
+        <w:t xml:space="preserve">Problemer med mellomrom i filnavn (testet på </w:t>
+      </w:r>
+      <w:proofErr w:type="spellStart"/>
+      <w:r>
+        <w:rPr>
+          <w:lang w:val="nb-NO"/>
+        </w:rPr>
+        <w:t>mac</w:t>
+      </w:r>
+      <w:proofErr w:type="spellEnd"/>
+      <w:r>
+        <w:rPr>
+          <w:lang w:val="nb-NO"/>
+        </w:rPr>
+        <w:t>, eksempelsett ikke opparbeidet):</w:t>
       </w:r>
     </w:p>
     <w:p>
@@ -133,13 +151,29 @@
           <w:strike/>
           <w:lang w:val="nb-NO"/>
         </w:rPr>
-        <w:t xml:space="preserve">Eksempel: Om Globalparameters$resultdir=«/Users/a5362/min mappe/», vil katalogen «/Users/a5362/min» bli opprettet, og </w:t>
-      </w:r>
+        <w:t xml:space="preserve">Eksempel: Om </w:t>
+      </w:r>
+      <w:proofErr w:type="spellStart"/>
       <w:r>
         <w:rPr>
           <w:strike/>
           <w:lang w:val="nb-NO"/>
         </w:rPr>
+        <w:t>Globalparameters$resultdir</w:t>
+      </w:r>
+      <w:proofErr w:type="spellEnd"/>
+      <w:r>
+        <w:rPr>
+          <w:strike/>
+          <w:lang w:val="nb-NO"/>
+        </w:rPr>
+        <w:t xml:space="preserve">=«/Users/a5362/min mappe/», vil katalogen «/Users/a5362/min» bli opprettet, og </w:t>
+      </w:r>
+      <w:r>
+        <w:rPr>
+          <w:strike/>
+          <w:lang w:val="nb-NO"/>
+        </w:rPr>
         <w:t>R-ECA</w:t>
       </w:r>
       <w:r>
@@ -147,13 +181,29 @@
           <w:strike/>
           <w:lang w:val="nb-NO"/>
         </w:rPr>
-        <w:t xml:space="preserve"> crasher.</w:t>
-      </w:r>
+        <w:t xml:space="preserve"> </w:t>
+      </w:r>
+      <w:proofErr w:type="spellStart"/>
       <w:r>
         <w:rPr>
           <w:strike/>
           <w:lang w:val="nb-NO"/>
         </w:rPr>
+        <w:t>crasher</w:t>
+      </w:r>
+      <w:proofErr w:type="spellEnd"/>
+      <w:r>
+        <w:rPr>
+          <w:strike/>
+          <w:lang w:val="nb-NO"/>
+        </w:rPr>
+        <w:t>.</w:t>
+      </w:r>
+      <w:r>
+        <w:rPr>
+          <w:strike/>
+          <w:lang w:val="nb-NO"/>
+        </w:rPr>
         <w:br/>
       </w:r>
       <w:r>
@@ -161,7 +211,55 @@
           <w:i/>
           <w:lang w:val="nb-NO"/>
         </w:rPr>
-        <w:t>I version 0.8 blir mappen opprettet med innhold som ventet, men ECA crasher i fit:</w:t>
+        <w:t xml:space="preserve">I </w:t>
+      </w:r>
+      <w:proofErr w:type="spellStart"/>
+      <w:r>
+        <w:rPr>
+          <w:i/>
+          <w:lang w:val="nb-NO"/>
+        </w:rPr>
+        <w:t>version</w:t>
+      </w:r>
+      <w:proofErr w:type="spellEnd"/>
+      <w:r>
+        <w:rPr>
+          <w:i/>
+          <w:lang w:val="nb-NO"/>
+        </w:rPr>
+        <w:t xml:space="preserve"> 0.8 blir mappen opprettet med innhold som ventet, men ECA </w:t>
+      </w:r>
+      <w:proofErr w:type="spellStart"/>
+      <w:r>
+        <w:rPr>
+          <w:i/>
+          <w:lang w:val="nb-NO"/>
+        </w:rPr>
+        <w:t>crasher</w:t>
+      </w:r>
+      <w:proofErr w:type="spellEnd"/>
+      <w:r>
+        <w:rPr>
+          <w:i/>
+          <w:lang w:val="nb-NO"/>
+        </w:rPr>
+        <w:t xml:space="preserve"> i </w:t>
+      </w:r>
+      <w:proofErr w:type="spellStart"/>
+      <w:r>
+        <w:rPr>
+          <w:i/>
+          <w:lang w:val="nb-NO"/>
+        </w:rPr>
+        <w:t>fit</w:t>
+      </w:r>
+      <w:proofErr w:type="spellEnd"/>
+      <w:r>
+        <w:rPr>
+          <w:i/>
+          <w:lang w:val="nb-NO"/>
+        </w:rPr>
+        <w:t>:</w:t>
       </w:r>
       <w:r>
         <w:rPr>
@@ -170,13 +268,88 @@
         </w:rPr>
         <w:br/>
       </w:r>
-      <w:r>
-        <w:rPr>
-          <w:i/>
-          <w:lang w:val="nb-NO"/>
-        </w:rPr>
-        <w:t xml:space="preserve">Error in run.fit(stoxdata, common, win) : </w:t>
-      </w:r>
+      <w:proofErr w:type="spellStart"/>
+      <w:r>
+        <w:rPr>
+          <w:i/>
+          <w:lang w:val="nb-NO"/>
+        </w:rPr>
+        <w:t>Error</w:t>
+      </w:r>
+      <w:proofErr w:type="spellEnd"/>
+      <w:r>
+        <w:rPr>
+          <w:i/>
+          <w:lang w:val="nb-NO"/>
+        </w:rPr>
+        <w:t xml:space="preserve"> in </w:t>
+      </w:r>
+      <w:proofErr w:type="spellStart"/>
+      <w:r>
+        <w:rPr>
+          <w:i/>
+          <w:lang w:val="nb-NO"/>
+        </w:rPr>
+        <w:t>run.fit</w:t>
+      </w:r>
+      <w:proofErr w:type="spellEnd"/>
+      <w:r>
+        <w:rPr>
+          <w:i/>
+          <w:lang w:val="nb-NO"/>
+        </w:rPr>
+        <w:t>(</w:t>
+      </w:r>
+      <w:proofErr w:type="spellStart"/>
+      <w:r>
+        <w:rPr>
+          <w:i/>
+          <w:lang w:val="nb-NO"/>
+        </w:rPr>
+        <w:t>stoxdata</w:t>
+      </w:r>
+      <w:proofErr w:type="spellEnd"/>
+      <w:r>
+        <w:rPr>
+          <w:i/>
+          <w:lang w:val="nb-NO"/>
+        </w:rPr>
+        <w:t xml:space="preserve">, </w:t>
+      </w:r>
+      <w:proofErr w:type="spellStart"/>
+      <w:r>
+        <w:rPr>
+          <w:i/>
+          <w:lang w:val="nb-NO"/>
+        </w:rPr>
+        <w:t>common</w:t>
+      </w:r>
+      <w:proofErr w:type="spellEnd"/>
+      <w:r>
+        <w:rPr>
+          <w:i/>
+          <w:lang w:val="nb-NO"/>
+        </w:rPr>
+        <w:t xml:space="preserve">, </w:t>
+      </w:r>
+      <w:proofErr w:type="spellStart"/>
+      <w:r>
+        <w:rPr>
+          <w:i/>
+          <w:lang w:val="nb-NO"/>
+        </w:rPr>
+        <w:t>win</w:t>
+      </w:r>
+      <w:proofErr w:type="spellEnd"/>
+      <w:r>
+        <w:rPr>
+          <w:i/>
+          <w:lang w:val="nb-NO"/>
+        </w:rPr>
+        <w:t xml:space="preserve">) : </w:t>
+      </w:r>
+      <w:bookmarkStart w:id="0" w:name="_GoBack"/>
+      <w:bookmarkEnd w:id="0"/>
     </w:p>
     <w:p>
       <w:pPr>
@@ -190,9 +363,32 @@
       <w:r>
         <w:rPr>
           <w:i/>
-          <w:lang w:val="en-US"/>
-        </w:rPr>
-        <w:t xml:space="preserve">  Error in fitting age and lga model</w:t>
+          <w:lang w:val="nb-NO"/>
+        </w:rPr>
+        <w:t xml:space="preserve">  </w:t>
+      </w:r>
+      <w:r>
+        <w:rPr>
+          <w:i/>
+          <w:lang w:val="en-US"/>
+        </w:rPr>
+        <w:t xml:space="preserve">Error in fitting age and </w:t>
+      </w:r>
+      <w:proofErr w:type="spellStart"/>
+      <w:r>
+        <w:rPr>
+          <w:i/>
+          <w:lang w:val="en-US"/>
+        </w:rPr>
+        <w:t>lga</w:t>
+      </w:r>
+      <w:proofErr w:type="spellEnd"/>
+      <w:r>
+        <w:rPr>
+          <w:i/>
+          <w:lang w:val="en-US"/>
+        </w:rPr>
+        <w:t xml:space="preserve"> model</w:t>
       </w:r>
       <w:r>
         <w:rPr>
@@ -207,7 +403,70 @@
           <w:lang w:val="en-US"/>
         </w:rPr>
         <w:br/>
-        <w:t>Kjøring fra kommandolinje gir:</w:t>
+      </w:r>
+      <w:proofErr w:type="spellStart"/>
+      <w:r>
+        <w:rPr>
+          <w:i/>
+          <w:lang w:val="en-US"/>
+        </w:rPr>
+        <w:t>Kjøring</w:t>
+      </w:r>
+      <w:proofErr w:type="spellEnd"/>
+      <w:r>
+        <w:rPr>
+          <w:i/>
+          <w:lang w:val="en-US"/>
+        </w:rPr>
+        <w:t xml:space="preserve"> </w:t>
+      </w:r>
+      <w:proofErr w:type="spellStart"/>
+      <w:r>
+        <w:rPr>
+          <w:i/>
+          <w:lang w:val="en-US"/>
+        </w:rPr>
+        <w:t>fra</w:t>
+      </w:r>
+      <w:proofErr w:type="spellEnd"/>
+      <w:r>
+        <w:rPr>
+          <w:i/>
+          <w:lang w:val="en-US"/>
+        </w:rPr>
+        <w:t xml:space="preserve"> </w:t>
+      </w:r>
+      <w:proofErr w:type="spellStart"/>
+      <w:r>
+        <w:rPr>
+          <w:i/>
+          <w:lang w:val="en-US"/>
+        </w:rPr>
+        <w:t>kommandolinje</w:t>
+      </w:r>
+      <w:proofErr w:type="spellEnd"/>
+      <w:r>
+        <w:rPr>
+          <w:i/>
+          <w:lang w:val="en-US"/>
+        </w:rPr>
+        <w:t xml:space="preserve"> </w:t>
+      </w:r>
+      <w:proofErr w:type="spellStart"/>
+      <w:r>
+        <w:rPr>
+          <w:i/>
+          <w:lang w:val="en-US"/>
+        </w:rPr>
+        <w:t>gir</w:t>
+      </w:r>
+      <w:proofErr w:type="spellEnd"/>
+      <w:r>
+        <w:rPr>
+          <w:i/>
+          <w:lang w:val="en-US"/>
+        </w:rPr>
+        <w:t>:</w:t>
       </w:r>
       <w:r>
         <w:rPr>
@@ -215,13 +474,71 @@
           <w:lang w:val="en-US"/>
         </w:rPr>
         <w:br/>
-      </w:r>
-      <w:r>
-        <w:rPr>
-          <w:i/>
-          <w:lang w:val="en-US"/>
-        </w:rPr>
-        <w:t>/Library/Frameworks/R.framework/Versions/3.5/Resources/library/eca/bin/caa_main_model1 /Users/a5362/code/github/Rstox_utils/Work/min\ mappe/cfiles/</w:t>
+        <w:t>/Library/Frameworks/R.framework/Versions/3.5/Resources/library/eca/bin/caa_main_model1 /Users/a5362/code/</w:t>
+      </w:r>
+      <w:proofErr w:type="spellStart"/>
+      <w:r>
+        <w:rPr>
+          <w:i/>
+          <w:lang w:val="en-US"/>
+        </w:rPr>
+        <w:t>github</w:t>
+      </w:r>
+      <w:proofErr w:type="spellEnd"/>
+      <w:r>
+        <w:rPr>
+          <w:i/>
+          <w:lang w:val="en-US"/>
+        </w:rPr>
+        <w:t>/</w:t>
+      </w:r>
+      <w:proofErr w:type="spellStart"/>
+      <w:r>
+        <w:rPr>
+          <w:i/>
+          <w:lang w:val="en-US"/>
+        </w:rPr>
+        <w:t>Rstox_utils</w:t>
+      </w:r>
+      <w:proofErr w:type="spellEnd"/>
+      <w:r>
+        <w:rPr>
+          <w:i/>
+          <w:lang w:val="en-US"/>
+        </w:rPr>
+        <w:t xml:space="preserve">/Work/min\ </w:t>
+      </w:r>
+      <w:proofErr w:type="spellStart"/>
+      <w:r>
+        <w:rPr>
+          <w:i/>
+          <w:lang w:val="en-US"/>
+        </w:rPr>
+        <w:t>mappe</w:t>
+      </w:r>
+      <w:proofErr w:type="spellEnd"/>
+      <w:r>
+        <w:rPr>
+          <w:i/>
+          <w:lang w:val="en-US"/>
+        </w:rPr>
+        <w:t>/</w:t>
+      </w:r>
+      <w:proofErr w:type="spellStart"/>
+      <w:r>
+        <w:rPr>
+          <w:i/>
+          <w:lang w:val="en-US"/>
+        </w:rPr>
+        <w:t>cfiles</w:t>
+      </w:r>
+      <w:proofErr w:type="spellEnd"/>
+      <w:r>
+        <w:rPr>
+          <w:i/>
+          <w:lang w:val="en-US"/>
+        </w:rPr>
+        <w:t>/</w:t>
       </w:r>
       <w:r>
         <w:rPr>
@@ -274,12 +591,21 @@
           <w:lang w:val="en-US"/>
         </w:rPr>
       </w:pPr>
-      <w:r>
-        <w:rPr>
-          <w:i/>
-          <w:lang w:val="en-US"/>
-        </w:rPr>
-        <w:t>readdata_common_ascii: Couldn't open file for reading: /Users/a5362/code/github/Rstox_utils/Work/mincommon_par_fit_ascii</w:t>
+      <w:proofErr w:type="spellStart"/>
+      <w:r>
+        <w:rPr>
+          <w:i/>
+          <w:lang w:val="en-US"/>
+        </w:rPr>
+        <w:t>readdata_common_ascii</w:t>
+      </w:r>
+      <w:proofErr w:type="spellEnd"/>
+      <w:r>
+        <w:rPr>
+          <w:i/>
+          <w:lang w:val="en-US"/>
+        </w:rPr>
+        <w:t>: Couldn't open file for reading: /Users/a5362/code/github/Rstox_utils/Work/mincommon_par_fit_ascii</w:t>
       </w:r>
     </w:p>
     <w:p>
@@ -306,8 +632,17 @@
           <w:i/>
           <w:lang w:val="en-US"/>
         </w:rPr>
-        <w:t>caa_main_model1:Error calling readdata_common</w:t>
-      </w:r>
+        <w:t xml:space="preserve">caa_main_model1:Error calling </w:t>
+      </w:r>
+      <w:proofErr w:type="spellStart"/>
+      <w:r>
+        <w:rPr>
+          <w:i/>
+          <w:lang w:val="en-US"/>
+        </w:rPr>
+        <w:t>readdata_common</w:t>
+      </w:r>
+      <w:proofErr w:type="spellEnd"/>
       <w:r>
         <w:rPr>
           <w:i/>
@@ -331,51 +666,35 @@
         <w:rPr>
           <w:lang w:val="nb-NO"/>
         </w:rPr>
-        <w:t>Kjøre R-ECA med kontinuerlig kovariat (ex. Haulsize): under utvikling ikke testet.</w:t>
-      </w:r>
-    </w:p>
-    <w:p>
-      <w:pPr>
-        <w:pStyle w:val="ListParagraph"/>
-        <w:numPr>
-          <w:ilvl w:val="0"/>
-          <w:numId w:val="1"/>
-        </w:numPr>
-        <w:rPr>
-          <w:lang w:val="nb-NO"/>
-        </w:rPr>
-      </w:pPr>
-      <w:r>
-        <w:rPr>
-          <w:lang w:val="nb-NO"/>
-        </w:rPr>
-        <w:t>Dokumentasjon for kysttorskanalyse (returobject fra eca.predict)</w:t>
-      </w:r>
-      <w:r>
-        <w:rPr>
-          <w:lang w:val="nb-NO"/>
-        </w:rPr>
-        <w:t>.</w:t>
-      </w:r>
-      <w:r>
-        <w:rPr>
-          <w:lang w:val="nb-NO"/>
-        </w:rPr>
-        <w:br/>
-      </w:r>
-      <w:r>
-        <w:rPr>
-          <w:i/>
-          <w:lang w:val="nb-NO"/>
-        </w:rPr>
-        <w:t>Ikke sjekket i version 0.8</w:t>
-      </w:r>
-      <w:r>
-        <w:rPr>
-          <w:i/>
-          <w:lang w:val="nb-NO"/>
-        </w:rPr>
-        <w:t xml:space="preserve"> enda</w:t>
+        <w:t xml:space="preserve">Kjøre R-ECA med kontinuerlig </w:t>
+      </w:r>
+      <w:proofErr w:type="spellStart"/>
+      <w:r>
+        <w:rPr>
+          <w:lang w:val="nb-NO"/>
+        </w:rPr>
+        <w:t>kovariat</w:t>
+      </w:r>
+      <w:proofErr w:type="spellEnd"/>
+      <w:r>
+        <w:rPr>
+          <w:lang w:val="nb-NO"/>
+        </w:rPr>
+        <w:t xml:space="preserve"> (ex. </w:t>
+      </w:r>
+      <w:proofErr w:type="spellStart"/>
+      <w:r>
+        <w:rPr>
+          <w:lang w:val="nb-NO"/>
+        </w:rPr>
+        <w:t>Haulsize</w:t>
+      </w:r>
+      <w:proofErr w:type="spellEnd"/>
+      <w:r>
+        <w:rPr>
+          <w:lang w:val="nb-NO"/>
+        </w:rPr>
+        <w:t>): under utvikling ikke testet.</w:t>
       </w:r>
     </w:p>
     <w:sectPr>

</xml_diff>

<commit_message>
rapport etter test av coastal cod analyse
</commit_message>
<xml_diff>
--- a/Work/bugreports/apne_saker_220918.docx
+++ b/Work/bugreports/apne_saker_220918.docx
@@ -348,308 +348,374 @@
         </w:rPr>
         <w:t xml:space="preserve">) : </w:t>
       </w:r>
+    </w:p>
+    <w:p>
+      <w:pPr>
+        <w:pStyle w:val="ListParagraph"/>
+        <w:ind w:left="1440"/>
+        <w:rPr>
+          <w:i/>
+          <w:lang w:val="en-US"/>
+        </w:rPr>
+      </w:pPr>
+      <w:r>
+        <w:rPr>
+          <w:i/>
+          <w:lang w:val="nb-NO"/>
+        </w:rPr>
+        <w:t xml:space="preserve">  </w:t>
+      </w:r>
+      <w:r>
+        <w:rPr>
+          <w:i/>
+          <w:lang w:val="en-US"/>
+        </w:rPr>
+        <w:t xml:space="preserve">Error in fitting age and </w:t>
+      </w:r>
+      <w:proofErr w:type="spellStart"/>
+      <w:r>
+        <w:rPr>
+          <w:i/>
+          <w:lang w:val="en-US"/>
+        </w:rPr>
+        <w:t>lga</w:t>
+      </w:r>
+      <w:proofErr w:type="spellEnd"/>
+      <w:r>
+        <w:rPr>
+          <w:i/>
+          <w:lang w:val="en-US"/>
+        </w:rPr>
+        <w:t xml:space="preserve"> model</w:t>
+      </w:r>
+      <w:r>
+        <w:rPr>
+          <w:i/>
+          <w:lang w:val="en-US"/>
+        </w:rPr>
+        <w:br/>
+      </w:r>
+      <w:r>
+        <w:rPr>
+          <w:i/>
+          <w:lang w:val="en-US"/>
+        </w:rPr>
+        <w:br/>
+      </w:r>
+      <w:proofErr w:type="spellStart"/>
+      <w:r>
+        <w:rPr>
+          <w:i/>
+          <w:lang w:val="en-US"/>
+        </w:rPr>
+        <w:t>Kjøring</w:t>
+      </w:r>
+      <w:proofErr w:type="spellEnd"/>
+      <w:r>
+        <w:rPr>
+          <w:i/>
+          <w:lang w:val="en-US"/>
+        </w:rPr>
+        <w:t xml:space="preserve"> </w:t>
+      </w:r>
+      <w:proofErr w:type="spellStart"/>
+      <w:r>
+        <w:rPr>
+          <w:i/>
+          <w:lang w:val="en-US"/>
+        </w:rPr>
+        <w:t>fra</w:t>
+      </w:r>
+      <w:proofErr w:type="spellEnd"/>
+      <w:r>
+        <w:rPr>
+          <w:i/>
+          <w:lang w:val="en-US"/>
+        </w:rPr>
+        <w:t xml:space="preserve"> </w:t>
+      </w:r>
+      <w:proofErr w:type="spellStart"/>
+      <w:r>
+        <w:rPr>
+          <w:i/>
+          <w:lang w:val="en-US"/>
+        </w:rPr>
+        <w:t>kommandolinje</w:t>
+      </w:r>
+      <w:proofErr w:type="spellEnd"/>
+      <w:r>
+        <w:rPr>
+          <w:i/>
+          <w:lang w:val="en-US"/>
+        </w:rPr>
+        <w:t xml:space="preserve"> </w:t>
+      </w:r>
+      <w:proofErr w:type="spellStart"/>
+      <w:r>
+        <w:rPr>
+          <w:i/>
+          <w:lang w:val="en-US"/>
+        </w:rPr>
+        <w:t>gir</w:t>
+      </w:r>
+      <w:proofErr w:type="spellEnd"/>
+      <w:r>
+        <w:rPr>
+          <w:i/>
+          <w:lang w:val="en-US"/>
+        </w:rPr>
+        <w:t>:</w:t>
+      </w:r>
+      <w:r>
+        <w:rPr>
+          <w:i/>
+          <w:lang w:val="en-US"/>
+        </w:rPr>
+        <w:br/>
+        <w:t>/Library/Frameworks/R.framework/Versions/3.5/Resources/library/eca/bin/caa_main_model1 /Users/a5362/code/</w:t>
+      </w:r>
+      <w:proofErr w:type="spellStart"/>
+      <w:r>
+        <w:rPr>
+          <w:i/>
+          <w:lang w:val="en-US"/>
+        </w:rPr>
+        <w:t>github</w:t>
+      </w:r>
+      <w:proofErr w:type="spellEnd"/>
+      <w:r>
+        <w:rPr>
+          <w:i/>
+          <w:lang w:val="en-US"/>
+        </w:rPr>
+        <w:t>/</w:t>
+      </w:r>
+      <w:proofErr w:type="spellStart"/>
+      <w:r>
+        <w:rPr>
+          <w:i/>
+          <w:lang w:val="en-US"/>
+        </w:rPr>
+        <w:t>Rstox_utils</w:t>
+      </w:r>
+      <w:proofErr w:type="spellEnd"/>
+      <w:r>
+        <w:rPr>
+          <w:i/>
+          <w:lang w:val="en-US"/>
+        </w:rPr>
+        <w:t xml:space="preserve">/Work/min\ </w:t>
+      </w:r>
+      <w:proofErr w:type="spellStart"/>
+      <w:r>
+        <w:rPr>
+          <w:i/>
+          <w:lang w:val="en-US"/>
+        </w:rPr>
+        <w:t>mappe</w:t>
+      </w:r>
+      <w:proofErr w:type="spellEnd"/>
+      <w:r>
+        <w:rPr>
+          <w:i/>
+          <w:lang w:val="en-US"/>
+        </w:rPr>
+        <w:t>/</w:t>
+      </w:r>
+      <w:proofErr w:type="spellStart"/>
+      <w:r>
+        <w:rPr>
+          <w:i/>
+          <w:lang w:val="en-US"/>
+        </w:rPr>
+        <w:t>cfiles</w:t>
+      </w:r>
+      <w:proofErr w:type="spellEnd"/>
+      <w:r>
+        <w:rPr>
+          <w:i/>
+          <w:lang w:val="en-US"/>
+        </w:rPr>
+        <w:t>/</w:t>
+      </w:r>
+      <w:r>
+        <w:rPr>
+          <w:i/>
+          <w:lang w:val="en-US"/>
+        </w:rPr>
+        <w:br/>
+      </w:r>
+      <w:r>
+        <w:rPr>
+          <w:i/>
+          <w:lang w:val="en-US"/>
+        </w:rPr>
+        <w:t>Start C program: estimating age and length-given-age model</w:t>
+      </w:r>
+    </w:p>
+    <w:p>
+      <w:pPr>
+        <w:pStyle w:val="ListParagraph"/>
+        <w:ind w:left="1440"/>
+        <w:rPr>
+          <w:i/>
+          <w:lang w:val="en-US"/>
+        </w:rPr>
+      </w:pPr>
+    </w:p>
+    <w:p>
+      <w:pPr>
+        <w:pStyle w:val="ListParagraph"/>
+        <w:ind w:left="1440"/>
+        <w:rPr>
+          <w:i/>
+          <w:lang w:val="en-US"/>
+        </w:rPr>
+      </w:pPr>
+      <w:r>
+        <w:rPr>
+          <w:i/>
+          <w:lang w:val="en-US"/>
+        </w:rPr>
+        <w:t>Read input data from file: /Users/a5362/code/github/Rstox_utils/Work/mincommon_par_fit_ascii</w:t>
+      </w:r>
+    </w:p>
+    <w:p>
+      <w:pPr>
+        <w:pStyle w:val="ListParagraph"/>
+        <w:ind w:left="1440"/>
+        <w:rPr>
+          <w:i/>
+          <w:lang w:val="en-US"/>
+        </w:rPr>
+      </w:pPr>
+      <w:proofErr w:type="spellStart"/>
+      <w:r>
+        <w:rPr>
+          <w:i/>
+          <w:lang w:val="en-US"/>
+        </w:rPr>
+        <w:t>readdata_common_ascii</w:t>
+      </w:r>
+      <w:proofErr w:type="spellEnd"/>
+      <w:r>
+        <w:rPr>
+          <w:i/>
+          <w:lang w:val="en-US"/>
+        </w:rPr>
+        <w:t>: Couldn't open file for reading: /Users/a5362/code/github/Rstox_utils/Work/mincommon_par_fit_ascii</w:t>
+      </w:r>
+    </w:p>
+    <w:p>
+      <w:pPr>
+        <w:pStyle w:val="ListParagraph"/>
+        <w:ind w:left="1440"/>
+        <w:rPr>
+          <w:i/>
+          <w:lang w:val="en-US"/>
+        </w:rPr>
+      </w:pPr>
+    </w:p>
+    <w:p>
+      <w:pPr>
+        <w:pStyle w:val="ListParagraph"/>
+        <w:ind w:left="1440"/>
+        <w:rPr>
+          <w:i/>
+          <w:lang w:val="en-US"/>
+        </w:rPr>
+      </w:pPr>
+      <w:r>
+        <w:rPr>
+          <w:i/>
+          <w:lang w:val="en-US"/>
+        </w:rPr>
+        <w:t xml:space="preserve">caa_main_model1:Error calling </w:t>
+      </w:r>
+      <w:proofErr w:type="spellStart"/>
+      <w:r>
+        <w:rPr>
+          <w:i/>
+          <w:lang w:val="en-US"/>
+        </w:rPr>
+        <w:t>readdata_common</w:t>
+      </w:r>
+      <w:proofErr w:type="spellEnd"/>
+      <w:r>
+        <w:rPr>
+          <w:i/>
+          <w:lang w:val="en-US"/>
+        </w:rPr>
+        <w:br/>
+      </w:r>
+    </w:p>
+    <w:p>
+      <w:pPr>
+        <w:pStyle w:val="ListParagraph"/>
+        <w:numPr>
+          <w:ilvl w:val="0"/>
+          <w:numId w:val="1"/>
+        </w:numPr>
+        <w:rPr>
+          <w:lang w:val="nb-NO"/>
+        </w:rPr>
+      </w:pPr>
+      <w:r>
+        <w:rPr>
+          <w:lang w:val="nb-NO"/>
+        </w:rPr>
+        <w:t xml:space="preserve">R-ECA krasjer med </w:t>
+      </w:r>
+      <w:proofErr w:type="spellStart"/>
+      <w:r>
+        <w:rPr>
+          <w:lang w:val="nb-NO"/>
+        </w:rPr>
+        <w:t>segfau</w:t>
+      </w:r>
+      <w:r>
+        <w:rPr>
+          <w:lang w:val="nb-NO"/>
+        </w:rPr>
+        <w:t>lt</w:t>
+      </w:r>
+      <w:proofErr w:type="spellEnd"/>
+      <w:r>
+        <w:rPr>
+          <w:lang w:val="nb-NO"/>
+        </w:rPr>
+        <w:t xml:space="preserve"> på </w:t>
+      </w:r>
+      <w:proofErr w:type="spellStart"/>
+      <w:r>
+        <w:rPr>
+          <w:lang w:val="nb-NO"/>
+        </w:rPr>
+        <w:t>mac</w:t>
+      </w:r>
+      <w:proofErr w:type="spellEnd"/>
+      <w:r>
+        <w:rPr>
+          <w:lang w:val="nb-NO"/>
+        </w:rPr>
+        <w:t xml:space="preserve"> når coastal-</w:t>
+      </w:r>
+      <w:proofErr w:type="spellStart"/>
+      <w:r>
+        <w:rPr>
+          <w:lang w:val="nb-NO"/>
+        </w:rPr>
+        <w:t>cod</w:t>
+      </w:r>
+      <w:proofErr w:type="spellEnd"/>
+      <w:r>
+        <w:rPr>
+          <w:lang w:val="nb-NO"/>
+        </w:rPr>
+        <w:t xml:space="preserve"> analyse kjøres (datasett oversendt separat)</w:t>
+      </w:r>
       <w:bookmarkStart w:id="0" w:name="_GoBack"/>
       <w:bookmarkEnd w:id="0"/>
-    </w:p>
-    <w:p>
-      <w:pPr>
-        <w:pStyle w:val="ListParagraph"/>
-        <w:ind w:left="1440"/>
-        <w:rPr>
-          <w:i/>
-          <w:lang w:val="en-US"/>
-        </w:rPr>
-      </w:pPr>
-      <w:r>
-        <w:rPr>
-          <w:i/>
-          <w:lang w:val="nb-NO"/>
-        </w:rPr>
-        <w:t xml:space="preserve">  </w:t>
-      </w:r>
-      <w:r>
-        <w:rPr>
-          <w:i/>
-          <w:lang w:val="en-US"/>
-        </w:rPr>
-        <w:t xml:space="preserve">Error in fitting age and </w:t>
-      </w:r>
-      <w:proofErr w:type="spellStart"/>
-      <w:r>
-        <w:rPr>
-          <w:i/>
-          <w:lang w:val="en-US"/>
-        </w:rPr>
-        <w:t>lga</w:t>
-      </w:r>
-      <w:proofErr w:type="spellEnd"/>
-      <w:r>
-        <w:rPr>
-          <w:i/>
-          <w:lang w:val="en-US"/>
-        </w:rPr>
-        <w:t xml:space="preserve"> model</w:t>
-      </w:r>
-      <w:r>
-        <w:rPr>
-          <w:i/>
-          <w:lang w:val="en-US"/>
-        </w:rPr>
-        <w:br/>
-      </w:r>
-      <w:r>
-        <w:rPr>
-          <w:i/>
-          <w:lang w:val="en-US"/>
-        </w:rPr>
-        <w:br/>
-      </w:r>
-      <w:proofErr w:type="spellStart"/>
-      <w:r>
-        <w:rPr>
-          <w:i/>
-          <w:lang w:val="en-US"/>
-        </w:rPr>
-        <w:t>Kjøring</w:t>
-      </w:r>
-      <w:proofErr w:type="spellEnd"/>
-      <w:r>
-        <w:rPr>
-          <w:i/>
-          <w:lang w:val="en-US"/>
-        </w:rPr>
-        <w:t xml:space="preserve"> </w:t>
-      </w:r>
-      <w:proofErr w:type="spellStart"/>
-      <w:r>
-        <w:rPr>
-          <w:i/>
-          <w:lang w:val="en-US"/>
-        </w:rPr>
-        <w:t>fra</w:t>
-      </w:r>
-      <w:proofErr w:type="spellEnd"/>
-      <w:r>
-        <w:rPr>
-          <w:i/>
-          <w:lang w:val="en-US"/>
-        </w:rPr>
-        <w:t xml:space="preserve"> </w:t>
-      </w:r>
-      <w:proofErr w:type="spellStart"/>
-      <w:r>
-        <w:rPr>
-          <w:i/>
-          <w:lang w:val="en-US"/>
-        </w:rPr>
-        <w:t>kommandolinje</w:t>
-      </w:r>
-      <w:proofErr w:type="spellEnd"/>
-      <w:r>
-        <w:rPr>
-          <w:i/>
-          <w:lang w:val="en-US"/>
-        </w:rPr>
-        <w:t xml:space="preserve"> </w:t>
-      </w:r>
-      <w:proofErr w:type="spellStart"/>
-      <w:r>
-        <w:rPr>
-          <w:i/>
-          <w:lang w:val="en-US"/>
-        </w:rPr>
-        <w:t>gir</w:t>
-      </w:r>
-      <w:proofErr w:type="spellEnd"/>
-      <w:r>
-        <w:rPr>
-          <w:i/>
-          <w:lang w:val="en-US"/>
-        </w:rPr>
-        <w:t>:</w:t>
-      </w:r>
-      <w:r>
-        <w:rPr>
-          <w:i/>
-          <w:lang w:val="en-US"/>
-        </w:rPr>
-        <w:br/>
-        <w:t>/Library/Frameworks/R.framework/Versions/3.5/Resources/library/eca/bin/caa_main_model1 /Users/a5362/code/</w:t>
-      </w:r>
-      <w:proofErr w:type="spellStart"/>
-      <w:r>
-        <w:rPr>
-          <w:i/>
-          <w:lang w:val="en-US"/>
-        </w:rPr>
-        <w:t>github</w:t>
-      </w:r>
-      <w:proofErr w:type="spellEnd"/>
-      <w:r>
-        <w:rPr>
-          <w:i/>
-          <w:lang w:val="en-US"/>
-        </w:rPr>
-        <w:t>/</w:t>
-      </w:r>
-      <w:proofErr w:type="spellStart"/>
-      <w:r>
-        <w:rPr>
-          <w:i/>
-          <w:lang w:val="en-US"/>
-        </w:rPr>
-        <w:t>Rstox_utils</w:t>
-      </w:r>
-      <w:proofErr w:type="spellEnd"/>
-      <w:r>
-        <w:rPr>
-          <w:i/>
-          <w:lang w:val="en-US"/>
-        </w:rPr>
-        <w:t xml:space="preserve">/Work/min\ </w:t>
-      </w:r>
-      <w:proofErr w:type="spellStart"/>
-      <w:r>
-        <w:rPr>
-          <w:i/>
-          <w:lang w:val="en-US"/>
-        </w:rPr>
-        <w:t>mappe</w:t>
-      </w:r>
-      <w:proofErr w:type="spellEnd"/>
-      <w:r>
-        <w:rPr>
-          <w:i/>
-          <w:lang w:val="en-US"/>
-        </w:rPr>
-        <w:t>/</w:t>
-      </w:r>
-      <w:proofErr w:type="spellStart"/>
-      <w:r>
-        <w:rPr>
-          <w:i/>
-          <w:lang w:val="en-US"/>
-        </w:rPr>
-        <w:t>cfiles</w:t>
-      </w:r>
-      <w:proofErr w:type="spellEnd"/>
-      <w:r>
-        <w:rPr>
-          <w:i/>
-          <w:lang w:val="en-US"/>
-        </w:rPr>
-        <w:t>/</w:t>
-      </w:r>
-      <w:r>
-        <w:rPr>
-          <w:i/>
-          <w:lang w:val="en-US"/>
-        </w:rPr>
-        <w:br/>
-      </w:r>
-      <w:r>
-        <w:rPr>
-          <w:i/>
-          <w:lang w:val="en-US"/>
-        </w:rPr>
-        <w:t>Start C program: estimating age and length-given-age model</w:t>
-      </w:r>
-    </w:p>
-    <w:p>
-      <w:pPr>
-        <w:pStyle w:val="ListParagraph"/>
-        <w:ind w:left="1440"/>
-        <w:rPr>
-          <w:i/>
-          <w:lang w:val="en-US"/>
-        </w:rPr>
-      </w:pPr>
-    </w:p>
-    <w:p>
-      <w:pPr>
-        <w:pStyle w:val="ListParagraph"/>
-        <w:ind w:left="1440"/>
-        <w:rPr>
-          <w:i/>
-          <w:lang w:val="en-US"/>
-        </w:rPr>
-      </w:pPr>
-      <w:r>
-        <w:rPr>
-          <w:i/>
-          <w:lang w:val="en-US"/>
-        </w:rPr>
-        <w:t>Read input data from file: /Users/a5362/code/github/Rstox_utils/Work/mincommon_par_fit_ascii</w:t>
-      </w:r>
-    </w:p>
-    <w:p>
-      <w:pPr>
-        <w:pStyle w:val="ListParagraph"/>
-        <w:ind w:left="1440"/>
-        <w:rPr>
-          <w:i/>
-          <w:lang w:val="en-US"/>
-        </w:rPr>
-      </w:pPr>
-      <w:proofErr w:type="spellStart"/>
-      <w:r>
-        <w:rPr>
-          <w:i/>
-          <w:lang w:val="en-US"/>
-        </w:rPr>
-        <w:t>readdata_common_ascii</w:t>
-      </w:r>
-      <w:proofErr w:type="spellEnd"/>
-      <w:r>
-        <w:rPr>
-          <w:i/>
-          <w:lang w:val="en-US"/>
-        </w:rPr>
-        <w:t>: Couldn't open file for reading: /Users/a5362/code/github/Rstox_utils/Work/mincommon_par_fit_ascii</w:t>
-      </w:r>
-    </w:p>
-    <w:p>
-      <w:pPr>
-        <w:pStyle w:val="ListParagraph"/>
-        <w:ind w:left="1440"/>
-        <w:rPr>
-          <w:i/>
-          <w:lang w:val="en-US"/>
-        </w:rPr>
-      </w:pPr>
-    </w:p>
-    <w:p>
-      <w:pPr>
-        <w:pStyle w:val="ListParagraph"/>
-        <w:ind w:left="1440"/>
-        <w:rPr>
-          <w:i/>
-          <w:lang w:val="en-US"/>
-        </w:rPr>
-      </w:pPr>
-      <w:r>
-        <w:rPr>
-          <w:i/>
-          <w:lang w:val="en-US"/>
-        </w:rPr>
-        <w:t xml:space="preserve">caa_main_model1:Error calling </w:t>
-      </w:r>
-      <w:proofErr w:type="spellStart"/>
-      <w:r>
-        <w:rPr>
-          <w:i/>
-          <w:lang w:val="en-US"/>
-        </w:rPr>
-        <w:t>readdata_common</w:t>
-      </w:r>
-      <w:proofErr w:type="spellEnd"/>
-      <w:r>
-        <w:rPr>
-          <w:i/>
-          <w:lang w:val="en-US"/>
-        </w:rPr>
-        <w:br/>
-      </w:r>
     </w:p>
     <w:p>
       <w:pPr>

</xml_diff>

<commit_message>
bugreport sent to nr
</commit_message>
<xml_diff>
--- a/Work/bugreports/apne_saker_220918.docx
+++ b/Work/bugreports/apne_saker_220918.docx
@@ -713,6 +713,52 @@
           <w:lang w:val="nb-NO"/>
         </w:rPr>
         <w:t xml:space="preserve"> analyse kjøres (datasett oversendt separat)</w:t>
+      </w:r>
+    </w:p>
+    <w:p>
+      <w:pPr>
+        <w:pStyle w:val="ListParagraph"/>
+        <w:numPr>
+          <w:ilvl w:val="0"/>
+          <w:numId w:val="1"/>
+        </w:numPr>
+        <w:rPr>
+          <w:lang w:val="nb-NO"/>
+        </w:rPr>
+      </w:pPr>
+      <w:r>
+        <w:rPr>
+          <w:lang w:val="nb-NO"/>
+        </w:rPr>
+        <w:t xml:space="preserve">R-ECA krasjer for et bestemt datasett når det kjøres uten </w:t>
+      </w:r>
+      <w:proofErr w:type="spellStart"/>
+      <w:r>
+        <w:rPr>
+          <w:lang w:val="nb-NO"/>
+        </w:rPr>
+        <w:t>platform</w:t>
+      </w:r>
+      <w:proofErr w:type="spellEnd"/>
+      <w:r>
+        <w:rPr>
+          <w:lang w:val="nb-NO"/>
+        </w:rPr>
+        <w:t xml:space="preserve"> som </w:t>
+      </w:r>
+      <w:proofErr w:type="spellStart"/>
+      <w:r>
+        <w:rPr>
+          <w:lang w:val="nb-NO"/>
+        </w:rPr>
+        <w:t>kovariat</w:t>
+      </w:r>
+      <w:proofErr w:type="spellEnd"/>
+      <w:r>
+        <w:rPr>
+          <w:lang w:val="nb-NO"/>
+        </w:rPr>
+        <w:t xml:space="preserve"> (datasett oversendt separat)</w:t>
       </w:r>
       <w:bookmarkStart w:id="0" w:name="_GoBack"/>
       <w:bookmarkEnd w:id="0"/>

</xml_diff>